<commit_message>
removed computer player and related calls
</commit_message>
<xml_diff>
--- a/C#_LemonadeStand_UserStories.docx
+++ b/C#_LemonadeStand_UserStories.docx
@@ -1,6 +1,6 @@
 
 <file path=word/document.xml><?xml version="1.0" encoding="utf-8"?>
-<w:document xmlns:wpc="http://schemas.microsoft.com/office/word/2010/wordprocessingCanvas" xmlns:cx="http://schemas.microsoft.com/office/drawing/2014/chartex" xmlns:cx1="http://schemas.microsoft.com/office/drawing/2015/9/8/chartex" xmlns:cx2="http://schemas.microsoft.com/office/drawing/2015/10/21/chartex" xmlns:cx3="http://schemas.microsoft.com/office/drawing/2016/5/9/chartex" xmlns:cx4="http://schemas.microsoft.com/office/drawing/2016/5/10/chartex" xmlns:cx5="http://schemas.microsoft.com/office/drawing/2016/5/11/chartex" xmlns:cx6="http://schemas.microsoft.com/office/drawing/2016/5/12/chartex" xmlns:cx7="http://schemas.microsoft.com/office/drawing/2016/5/13/chartex" xmlns:cx8="http://schemas.microsoft.com/office/drawing/2016/5/14/chartex" xmlns:mc="http://schemas.openxmlformats.org/markup-compatibility/2006" xmlns:aink="http://schemas.microsoft.com/office/drawing/2016/ink" xmlns:am3d="http://schemas.microsoft.com/office/drawing/2017/model3d" xmlns:o="urn:schemas-microsoft-com:office:office" xmlns:r="http://schemas.openxmlformats.org/officeDocument/2006/relationships" xmlns:m="http://schemas.openxmlformats.org/officeDocument/2006/math" xmlns:v="urn:schemas-microsoft-com:vml" xmlns:wp14="http://schemas.microsoft.com/office/word/2010/wordprocessingDrawing" xmlns:wp="http://schemas.openxmlformats.org/drawingml/2006/wordprocessingDrawing" xmlns:w10="urn:schemas-microsoft-com:office:word" xmlns:w="http://schemas.openxmlformats.org/wordprocessingml/2006/main" xmlns:w14="http://schemas.microsoft.com/office/word/2010/wordml" xmlns:w15="http://schemas.microsoft.com/office/word/2012/wordml" xmlns:w16cid="http://schemas.microsoft.com/office/word/2016/wordml/cid" xmlns:w16se="http://schemas.microsoft.com/office/word/2015/wordml/symex" xmlns:wpg="http://schemas.microsoft.com/office/word/2010/wordprocessingGroup" xmlns:wpi="http://schemas.microsoft.com/office/word/2010/wordprocessingInk" xmlns:wne="http://schemas.microsoft.com/office/word/2006/wordml" xmlns:wps="http://schemas.microsoft.com/office/word/2010/wordprocessingShape" mc:Ignorable="w14 w15 w16se w16cid wp14">
+<w:document xmlns:wpc="http://schemas.microsoft.com/office/word/2010/wordprocessingCanvas" xmlns:cx="http://schemas.microsoft.com/office/drawing/2014/chartex" xmlns:cx1="http://schemas.microsoft.com/office/drawing/2015/9/8/chartex" xmlns:mc="http://schemas.openxmlformats.org/markup-compatibility/2006" xmlns:o="urn:schemas-microsoft-com:office:office" xmlns:r="http://schemas.openxmlformats.org/officeDocument/2006/relationships" xmlns:m="http://schemas.openxmlformats.org/officeDocument/2006/math" xmlns:v="urn:schemas-microsoft-com:vml" xmlns:wp14="http://schemas.microsoft.com/office/word/2010/wordprocessingDrawing" xmlns:wp="http://schemas.openxmlformats.org/drawingml/2006/wordprocessingDrawing" xmlns:w10="urn:schemas-microsoft-com:office:word" xmlns:w="http://schemas.openxmlformats.org/wordprocessingml/2006/main" xmlns:w14="http://schemas.microsoft.com/office/word/2010/wordml" xmlns:w15="http://schemas.microsoft.com/office/word/2012/wordml" xmlns:w16se="http://schemas.microsoft.com/office/word/2015/wordml/symex" xmlns:wpg="http://schemas.microsoft.com/office/word/2010/wordprocessingGroup" xmlns:wpi="http://schemas.microsoft.com/office/word/2010/wordprocessingInk" xmlns:wne="http://schemas.microsoft.com/office/word/2006/wordml" xmlns:wps="http://schemas.microsoft.com/office/word/2010/wordprocessingShape" mc:Ignorable="w14 w15 w16se wp14">
   <w:body>
     <w:p>
       <w:pPr>
@@ -47,221 +47,697 @@
       </w:r>
     </w:p>
     <w:p>
-      <w:r>
-        <w:rPr>
-          <w:b/>
+      <w:pPr>
+        <w:rPr>
+          <w:strike/>
+        </w:rPr>
+      </w:pPr>
+      <w:r>
+        <w:rPr>
+          <w:b/>
+          <w:strike/>
         </w:rPr>
         <w:t xml:space="preserve">(5 points): </w:t>
       </w:r>
       <w:r>
+        <w:rPr>
+          <w:strike/>
+        </w:rPr>
         <w:t>As a developer, I want to make good, consistent commits.</w:t>
       </w:r>
     </w:p>
     <w:p>
-      <w:r>
-        <w:rPr>
-          <w:b/>
+      <w:pPr>
+        <w:rPr>
+          <w:strike/>
+        </w:rPr>
+      </w:pPr>
+      <w:r>
+        <w:rPr>
+          <w:b/>
+          <w:strike/>
         </w:rPr>
         <w:t>(2</w:t>
       </w:r>
       <w:r>
         <w:rPr>
           <w:b/>
+          <w:strike/>
         </w:rPr>
         <w:t>5</w:t>
       </w:r>
       <w:r>
         <w:rPr>
           <w:b/>
+          <w:strike/>
         </w:rPr>
         <w:t xml:space="preserve"> points)</w:t>
       </w:r>
       <w:r>
+        <w:rPr>
+          <w:strike/>
+        </w:rPr>
         <w:t xml:space="preserve">: </w:t>
       </w:r>
       <w:r>
+        <w:rPr>
+          <w:strike/>
+        </w:rPr>
         <w:t xml:space="preserve">As a player, I want the basic Lemonade Stand gameplay to be present. </w:t>
       </w:r>
     </w:p>
     <w:p>
-      <w:r>
-        <w:rPr>
-          <w:b/>
+      <w:pPr>
+        <w:rPr>
+          <w:strike/>
+        </w:rPr>
+      </w:pPr>
+      <w:r>
+        <w:rPr>
+          <w:b/>
+          <w:strike/>
         </w:rPr>
         <w:t>(10 points)</w:t>
       </w:r>
       <w:r>
+        <w:rPr>
+          <w:strike/>
+        </w:rPr>
         <w:t xml:space="preserve">: </w:t>
       </w:r>
       <w:r>
+        <w:rPr>
+          <w:strike/>
+        </w:rPr>
         <w:t>As a player, I want a weather system that includes a forecast and actual weather, so that I can get a predicted forecast for a day or week and then what the actual weather is on the given day.</w:t>
       </w:r>
     </w:p>
     <w:p>
-      <w:r>
-        <w:rPr>
-          <w:b/>
+      <w:pPr>
+        <w:rPr>
+          <w:color w:val="FF0000"/>
+        </w:rPr>
+      </w:pPr>
+      <w:r>
+        <w:rPr>
+          <w:b/>
+          <w:color w:val="FF0000"/>
         </w:rPr>
         <w:t>(10 points)</w:t>
       </w:r>
       <w:r>
+        <w:rPr>
+          <w:color w:val="FF0000"/>
+        </w:rPr>
         <w:t xml:space="preserve">: </w:t>
       </w:r>
-      <w:r>
-        <w:t xml:space="preserve">As a player, the price of product </w:t>
-      </w:r>
-      <w:r>
-        <w:t xml:space="preserve">as well as weather/temperature </w:t>
-      </w:r>
-      <w:r>
+      <w:proofErr w:type="gramStart"/>
+      <w:r>
+        <w:rPr>
+          <w:color w:val="FF0000"/>
+        </w:rPr>
+        <w:t>As a player,</w:t>
+      </w:r>
+      <w:proofErr w:type="gramEnd"/>
+      <w:r>
+        <w:rPr>
+          <w:color w:val="FF0000"/>
+        </w:rPr>
+        <w:t xml:space="preserve"> </w:t>
+      </w:r>
+      <w:proofErr w:type="gramStart"/>
+      <w:r>
+        <w:rPr>
+          <w:color w:val="FF0000"/>
+        </w:rPr>
+        <w:t xml:space="preserve">the price of product </w:t>
+      </w:r>
+      <w:r>
+        <w:rPr>
+          <w:color w:val="FF0000"/>
+        </w:rPr>
+        <w:t>as well as weather/temperature</w:t>
+      </w:r>
+      <w:proofErr w:type="gramEnd"/>
+      <w:r>
+        <w:rPr>
+          <w:color w:val="FF0000"/>
+        </w:rPr>
+        <w:t xml:space="preserve"> </w:t>
+      </w:r>
+      <w:r>
+        <w:rPr>
+          <w:color w:val="FF0000"/>
+        </w:rPr>
         <w:t xml:space="preserve">should affect demand, so that if the price is too high, sales will decrease, or if the price is too low, sales will increase, etc. </w:t>
       </w:r>
     </w:p>
     <w:p>
-      <w:r>
-        <w:rPr>
-          <w:b/>
+      <w:pPr>
+        <w:rPr>
+          <w:color w:val="FF0000"/>
+        </w:rPr>
+      </w:pPr>
+      <w:r>
+        <w:rPr>
+          <w:b/>
+          <w:color w:val="FF0000"/>
         </w:rPr>
         <w:t>(10 points)</w:t>
       </w:r>
       <w:r>
+        <w:rPr>
+          <w:color w:val="FF0000"/>
+        </w:rPr>
         <w:t xml:space="preserve">: </w:t>
       </w:r>
       <w:r>
-        <w:t>As a player, I want each customer to be a separate object with its own chance of buying a glass of lemonade, so that how much lemonade is purchased and how much a customer is willing to pay will vary from customer to customer.</w:t>
-      </w:r>
-    </w:p>
-    <w:p>
-      <w:r>
-        <w:rPr>
-          <w:b/>
+        <w:rPr>
+          <w:color w:val="FF0000"/>
+        </w:rPr>
+        <w:t xml:space="preserve">As a player, I want each customer to be a separate object with its own chance of buying a glass of lemonade, so that how much lemonade </w:t>
+      </w:r>
+      <w:proofErr w:type="gramStart"/>
+      <w:r>
+        <w:rPr>
+          <w:color w:val="FF0000"/>
+        </w:rPr>
+        <w:t>is purchased</w:t>
+      </w:r>
+      <w:proofErr w:type="gramEnd"/>
+      <w:r>
+        <w:rPr>
+          <w:color w:val="FF0000"/>
+        </w:rPr>
+        <w:t xml:space="preserve"> and how much a customer is willing to pay will vary from customer to customer.</w:t>
+      </w:r>
+    </w:p>
+    <w:p>
+      <w:pPr>
+        <w:rPr>
+          <w:strike/>
+        </w:rPr>
+      </w:pPr>
+      <w:r>
+        <w:rPr>
+          <w:b/>
+          <w:strike/>
         </w:rPr>
         <w:t>(5 points)</w:t>
       </w:r>
       <w:r>
+        <w:rPr>
+          <w:strike/>
+        </w:rPr>
         <w:t xml:space="preserve">: </w:t>
       </w:r>
       <w:r>
+        <w:rPr>
+          <w:strike/>
+        </w:rPr>
         <w:t xml:space="preserve">As a player, I want the ability to make a recipe for my lemonade, so that I can include x-amount of lemons, x-amount of sugar, and x-amount of ice. </w:t>
       </w:r>
     </w:p>
     <w:p>
-      <w:r>
-        <w:rPr>
-          <w:b/>
+      <w:pPr>
+        <w:rPr>
+          <w:strike/>
+        </w:rPr>
+      </w:pPr>
+      <w:r>
+        <w:rPr>
+          <w:b/>
+          <w:strike/>
         </w:rPr>
         <w:t>(</w:t>
       </w:r>
       <w:r>
         <w:rPr>
           <w:b/>
+          <w:strike/>
         </w:rPr>
         <w:t>10</w:t>
       </w:r>
       <w:r>
         <w:rPr>
           <w:b/>
+          <w:strike/>
         </w:rPr>
         <w:t xml:space="preserve"> points)</w:t>
       </w:r>
       <w:r>
+        <w:rPr>
+          <w:strike/>
+        </w:rPr>
         <w:t xml:space="preserve">: </w:t>
       </w:r>
       <w:r>
+        <w:rPr>
+          <w:strike/>
+        </w:rPr>
         <w:t>As a player, I want my game to be playable for at least seven days.</w:t>
       </w:r>
     </w:p>
     <w:p>
-      <w:r>
-        <w:rPr>
-          <w:b/>
+      <w:pPr>
+        <w:rPr>
+          <w:strike/>
+        </w:rPr>
+      </w:pPr>
+      <w:r>
+        <w:rPr>
+          <w:b/>
+          <w:strike/>
         </w:rPr>
         <w:t>(</w:t>
       </w:r>
       <w:r>
         <w:rPr>
           <w:b/>
+          <w:strike/>
         </w:rPr>
         <w:t>10</w:t>
       </w:r>
       <w:r>
         <w:rPr>
           <w:b/>
+          <w:strike/>
         </w:rPr>
         <w:t xml:space="preserve"> points)</w:t>
       </w:r>
       <w:r>
+        <w:rPr>
+          <w:strike/>
+        </w:rPr>
         <w:t xml:space="preserve">: </w:t>
       </w:r>
       <w:r>
+        <w:rPr>
+          <w:strike/>
+        </w:rPr>
         <w:t xml:space="preserve">As a player, I want my daily profit or loss displayed at the end of each day, so that I know how much money my lemonade stand has made. </w:t>
       </w:r>
       <w:r>
+        <w:rPr>
+          <w:strike/>
+        </w:rPr>
         <w:t>I also</w:t>
       </w:r>
       <w:r>
-        <w:t xml:space="preserve"> want my total profit or loss to be a running total that is displayed at the end of each day, so that I know how much money my lemonade stand has made. </w:t>
-      </w:r>
-    </w:p>
-    <w:p>
-      <w:r>
-        <w:rPr>
-          <w:b/>
+        <w:rPr>
+          <w:strike/>
+        </w:rPr>
+        <w:t xml:space="preserve"> want my total profit or loss to be a running total that </w:t>
+      </w:r>
+      <w:proofErr w:type="gramStart"/>
+      <w:r>
+        <w:rPr>
+          <w:strike/>
+        </w:rPr>
+        <w:t>is displayed</w:t>
+      </w:r>
+      <w:proofErr w:type="gramEnd"/>
+      <w:r>
+        <w:rPr>
+          <w:strike/>
+        </w:rPr>
+        <w:t xml:space="preserve"> at the end of each day, so that I know how much money my lemonade stand has made. </w:t>
+      </w:r>
+    </w:p>
+    <w:p>
+      <w:pPr>
+        <w:rPr>
+          <w:strike/>
+        </w:rPr>
+      </w:pPr>
+      <w:r>
+        <w:rPr>
+          <w:b/>
+          <w:strike/>
         </w:rPr>
         <w:t>(10 points)</w:t>
       </w:r>
       <w:r>
+        <w:rPr>
+          <w:strike/>
+        </w:rPr>
         <w:t xml:space="preserve">: </w:t>
       </w:r>
       <w:r>
+        <w:rPr>
+          <w:strike/>
+        </w:rPr>
         <w:t>As a developer, I want to implement the SOLID design principles</w:t>
       </w:r>
       <w:r>
+        <w:rPr>
+          <w:strike/>
+        </w:rPr>
         <w:t xml:space="preserve"> as well as C# best practices</w:t>
       </w:r>
       <w:r>
-        <w:t xml:space="preserve"> in my project, so that project is as well-designed as possible.</w:t>
-      </w:r>
-    </w:p>
-    <w:p>
-      <w:r>
-        <w:rPr>
-          <w:b/>
+        <w:rPr>
+          <w:strike/>
+        </w:rPr>
+        <w:t xml:space="preserve"> in my project, so that project is as </w:t>
+      </w:r>
+      <w:proofErr w:type="gramStart"/>
+      <w:r>
+        <w:rPr>
+          <w:strike/>
+        </w:rPr>
+        <w:t>well-designed</w:t>
+      </w:r>
+      <w:proofErr w:type="gramEnd"/>
+      <w:r>
+        <w:rPr>
+          <w:strike/>
+        </w:rPr>
+        <w:t xml:space="preserve"> as possible.</w:t>
+      </w:r>
+    </w:p>
+    <w:p>
+      <w:pPr>
+        <w:rPr>
+          <w:strike/>
+        </w:rPr>
+      </w:pPr>
+      <w:bookmarkStart w:id="0" w:name="_GoBack"/>
+      <w:r>
+        <w:rPr>
+          <w:b/>
+          <w:strike/>
         </w:rPr>
         <w:t>(10 points (5 points each))</w:t>
       </w:r>
       <w:r>
+        <w:rPr>
+          <w:strike/>
+        </w:rPr>
         <w:t xml:space="preserve">: </w:t>
       </w:r>
       <w:r>
+        <w:rPr>
+          <w:strike/>
+        </w:rPr>
         <w:t xml:space="preserve">As a developer, I want </w:t>
       </w:r>
       <w:r>
+        <w:rPr>
+          <w:strike/>
+        </w:rPr>
         <w:t xml:space="preserve">to </w:t>
       </w:r>
       <w:r>
+        <w:rPr>
+          <w:strike/>
+        </w:rPr>
         <w:t xml:space="preserve">pinpoint at least two places where I used one of the SOLID design principles and discuss my reasoning, so that I can properly understand good code design. </w:t>
       </w:r>
       <w:r>
-        <w:t xml:space="preserve">Minimum of two SOLID design principles must be used. </w:t>
-      </w:r>
-    </w:p>
-    <w:p>
-      <w:r>
-        <w:rPr>
-          <w:b/>
+        <w:rPr>
+          <w:strike/>
+        </w:rPr>
+        <w:t xml:space="preserve">Minimum of two SOLID design principles </w:t>
+      </w:r>
+      <w:proofErr w:type="gramStart"/>
+      <w:r>
+        <w:rPr>
+          <w:strike/>
+        </w:rPr>
+        <w:t>must be used</w:t>
+      </w:r>
+      <w:proofErr w:type="gramEnd"/>
+      <w:r>
+        <w:rPr>
+          <w:strike/>
+        </w:rPr>
+        <w:t xml:space="preserve">. </w:t>
+      </w:r>
+    </w:p>
+    <w:bookmarkEnd w:id="0"/>
+    <w:p>
+      <w:pPr>
+        <w:rPr>
+          <w:color w:val="FF0000"/>
+        </w:rPr>
+      </w:pPr>
+      <w:r>
+        <w:rPr>
+          <w:color w:val="FF0000"/>
+        </w:rPr>
+        <w:t>Player:</w:t>
+      </w:r>
+    </w:p>
+    <w:p>
+      <w:pPr>
+        <w:rPr>
+          <w:color w:val="FF0000"/>
+        </w:rPr>
+      </w:pPr>
+      <w:r>
+        <w:rPr>
+          <w:color w:val="FF0000"/>
+        </w:rPr>
+        <w:t xml:space="preserve">Encapsulation &amp; Abstraction – No member variables are public, if they </w:t>
+      </w:r>
+      <w:proofErr w:type="gramStart"/>
+      <w:r>
+        <w:rPr>
+          <w:color w:val="FF0000"/>
+        </w:rPr>
+        <w:t>are needed</w:t>
+      </w:r>
+      <w:proofErr w:type="gramEnd"/>
+      <w:r>
+        <w:rPr>
+          <w:color w:val="FF0000"/>
+        </w:rPr>
+        <w:t xml:space="preserve"> outside of the object, properties are used.  Only methods that </w:t>
+      </w:r>
+      <w:proofErr w:type="gramStart"/>
+      <w:r>
+        <w:rPr>
+          <w:color w:val="FF0000"/>
+        </w:rPr>
+        <w:t>are needed</w:t>
+      </w:r>
+      <w:proofErr w:type="gramEnd"/>
+      <w:r>
+        <w:rPr>
+          <w:color w:val="FF0000"/>
+        </w:rPr>
+        <w:t xml:space="preserve"> outside the object are set to public.</w:t>
+      </w:r>
+    </w:p>
+    <w:p>
+      <w:pPr>
+        <w:rPr>
+          <w:color w:val="FF0000"/>
+        </w:rPr>
+      </w:pPr>
+      <w:r>
+        <w:rPr>
+          <w:color w:val="FF0000"/>
+        </w:rPr>
+        <w:t>Inheritance –</w:t>
+      </w:r>
+      <w:r>
+        <w:rPr>
+          <w:color w:val="FF0000"/>
+        </w:rPr>
+        <w:t xml:space="preserve"> Human </w:t>
+      </w:r>
+      <w:r>
+        <w:rPr>
+          <w:color w:val="FF0000"/>
+        </w:rPr>
+        <w:t>inherit</w:t>
+      </w:r>
+      <w:r>
+        <w:rPr>
+          <w:color w:val="FF0000"/>
+        </w:rPr>
+        <w:t>s</w:t>
+      </w:r>
+      <w:r>
+        <w:rPr>
+          <w:color w:val="FF0000"/>
+        </w:rPr>
+        <w:t xml:space="preserve"> from the Player class.  While the Player cl</w:t>
+      </w:r>
+      <w:r>
+        <w:rPr>
+          <w:color w:val="FF0000"/>
+        </w:rPr>
+        <w:t xml:space="preserve">ass is an abstract class.  While there is no Computer class, the setup is there </w:t>
+      </w:r>
+      <w:proofErr w:type="gramStart"/>
+      <w:r>
+        <w:rPr>
+          <w:color w:val="FF0000"/>
+        </w:rPr>
+        <w:t>to easily create</w:t>
+      </w:r>
+      <w:proofErr w:type="gramEnd"/>
+      <w:r>
+        <w:rPr>
+          <w:color w:val="FF0000"/>
+        </w:rPr>
+        <w:t xml:space="preserve"> a new child of Player.</w:t>
+      </w:r>
+    </w:p>
+    <w:p>
+      <w:pPr>
+        <w:rPr>
+          <w:color w:val="FF0000"/>
+        </w:rPr>
+      </w:pPr>
+      <w:r>
+        <w:rPr>
+          <w:color w:val="FF0000"/>
+        </w:rPr>
+        <w:t xml:space="preserve">Polymorphism – Many players </w:t>
+      </w:r>
+      <w:proofErr w:type="gramStart"/>
+      <w:r>
+        <w:rPr>
+          <w:color w:val="FF0000"/>
+        </w:rPr>
+        <w:t>can be created</w:t>
+      </w:r>
+      <w:proofErr w:type="gramEnd"/>
+      <w:r>
+        <w:rPr>
+          <w:color w:val="FF0000"/>
+        </w:rPr>
+        <w:t>.</w:t>
+      </w:r>
+    </w:p>
+    <w:p>
+      <w:pPr>
+        <w:rPr>
+          <w:color w:val="FF0000"/>
+        </w:rPr>
+      </w:pPr>
+      <w:r>
+        <w:rPr>
+          <w:color w:val="FF0000"/>
+        </w:rPr>
+        <w:t>Day:</w:t>
+      </w:r>
+    </w:p>
+    <w:p>
+      <w:pPr>
+        <w:rPr>
+          <w:color w:val="FF0000"/>
+        </w:rPr>
+      </w:pPr>
+      <w:r>
+        <w:rPr>
+          <w:color w:val="FF0000"/>
+        </w:rPr>
+        <w:t xml:space="preserve">Encapsulation &amp; Abstraction – No member variable is public.  If a member variable </w:t>
+      </w:r>
+      <w:proofErr w:type="gramStart"/>
+      <w:r>
+        <w:rPr>
+          <w:color w:val="FF0000"/>
+        </w:rPr>
+        <w:t>is needed</w:t>
+      </w:r>
+      <w:proofErr w:type="gramEnd"/>
+      <w:r>
+        <w:rPr>
+          <w:color w:val="FF0000"/>
+        </w:rPr>
+        <w:t xml:space="preserve"> outside the instance, there are appropriate properties setup (read only or read-write).</w:t>
+      </w:r>
+    </w:p>
+    <w:p>
+      <w:pPr>
+        <w:rPr>
+          <w:color w:val="FF0000"/>
+        </w:rPr>
+      </w:pPr>
+      <w:r>
+        <w:rPr>
+          <w:color w:val="FF0000"/>
+        </w:rPr>
+        <w:t>Inheritance – There are not different type of days, so inheritance would not be appropriate here.</w:t>
+      </w:r>
+    </w:p>
+    <w:p>
+      <w:pPr>
+        <w:rPr>
+          <w:color w:val="FF0000"/>
+        </w:rPr>
+      </w:pPr>
+      <w:r>
+        <w:rPr>
+          <w:color w:val="FF0000"/>
+        </w:rPr>
+        <w:lastRenderedPageBreak/>
+        <w:t xml:space="preserve">Polymorphism – Many days can &amp; </w:t>
+      </w:r>
+      <w:proofErr w:type="gramStart"/>
+      <w:r>
+        <w:rPr>
+          <w:color w:val="FF0000"/>
+        </w:rPr>
+        <w:t>are created</w:t>
+      </w:r>
+      <w:proofErr w:type="gramEnd"/>
+      <w:r>
+        <w:rPr>
+          <w:color w:val="FF0000"/>
+        </w:rPr>
+        <w:t xml:space="preserve"> throughout the game.  Additionally, overloading of the constructor </w:t>
+      </w:r>
+      <w:proofErr w:type="gramStart"/>
+      <w:r>
+        <w:rPr>
+          <w:color w:val="FF0000"/>
+        </w:rPr>
+        <w:t>was done</w:t>
+      </w:r>
+      <w:proofErr w:type="gramEnd"/>
+      <w:r>
+        <w:rPr>
+          <w:color w:val="FF0000"/>
+        </w:rPr>
+        <w:t xml:space="preserve"> to utilize past forecasts.</w:t>
+      </w:r>
+    </w:p>
+    <w:p>
+      <w:pPr>
+        <w:rPr>
+          <w:strike/>
+        </w:rPr>
+      </w:pPr>
+      <w:r>
+        <w:rPr>
+          <w:b/>
+          <w:strike/>
         </w:rPr>
         <w:t xml:space="preserve">(10 points) </w:t>
       </w:r>
       <w:r>
+        <w:rPr>
+          <w:strike/>
+        </w:rPr>
         <w:t xml:space="preserve">As a developer, I want to connect my console application to a database </w:t>
       </w:r>
       <w:r>
+        <w:rPr>
+          <w:strike/>
+        </w:rPr>
         <w:t>so that I can save “high scores” in the form of a player’s name and their final score (profit).</w:t>
       </w:r>
-      <w:bookmarkStart w:id="0" w:name="_GoBack"/>
-      <w:bookmarkEnd w:id="0"/>
-      <w:r>
+      <w:r>
+        <w:rPr>
+          <w:strike/>
+        </w:rPr>
         <w:t xml:space="preserve">  </w:t>
       </w:r>
     </w:p>
@@ -349,7 +825,6 @@
     </w:p>
     <w:p>
       <w:r>
-        <w:lastRenderedPageBreak/>
         <w:t>Weather</w:t>
       </w:r>
     </w:p>
@@ -402,7 +877,7 @@
 </file>
 
 <file path=word/numbering.xml><?xml version="1.0" encoding="utf-8"?>
-<w:numbering xmlns:wpc="http://schemas.microsoft.com/office/word/2010/wordprocessingCanvas" xmlns:cx="http://schemas.microsoft.com/office/drawing/2014/chartex" xmlns:cx1="http://schemas.microsoft.com/office/drawing/2015/9/8/chartex" xmlns:cx2="http://schemas.microsoft.com/office/drawing/2015/10/21/chartex" xmlns:cx3="http://schemas.microsoft.com/office/drawing/2016/5/9/chartex" xmlns:cx4="http://schemas.microsoft.com/office/drawing/2016/5/10/chartex" xmlns:cx5="http://schemas.microsoft.com/office/drawing/2016/5/11/chartex" xmlns:cx6="http://schemas.microsoft.com/office/drawing/2016/5/12/chartex" xmlns:cx7="http://schemas.microsoft.com/office/drawing/2016/5/13/chartex" xmlns:cx8="http://schemas.microsoft.com/office/drawing/2016/5/14/chartex" xmlns:mc="http://schemas.openxmlformats.org/markup-compatibility/2006" xmlns:aink="http://schemas.microsoft.com/office/drawing/2016/ink" xmlns:am3d="http://schemas.microsoft.com/office/drawing/2017/model3d" xmlns:o="urn:schemas-microsoft-com:office:office" xmlns:r="http://schemas.openxmlformats.org/officeDocument/2006/relationships" xmlns:m="http://schemas.openxmlformats.org/officeDocument/2006/math" xmlns:v="urn:schemas-microsoft-com:vml" xmlns:wp14="http://schemas.microsoft.com/office/word/2010/wordprocessingDrawing" xmlns:wp="http://schemas.openxmlformats.org/drawingml/2006/wordprocessingDrawing" xmlns:w10="urn:schemas-microsoft-com:office:word" xmlns:w="http://schemas.openxmlformats.org/wordprocessingml/2006/main" xmlns:w14="http://schemas.microsoft.com/office/word/2010/wordml" xmlns:w15="http://schemas.microsoft.com/office/word/2012/wordml" xmlns:w16cid="http://schemas.microsoft.com/office/word/2016/wordml/cid" xmlns:w16se="http://schemas.microsoft.com/office/word/2015/wordml/symex" xmlns:wpg="http://schemas.microsoft.com/office/word/2010/wordprocessingGroup" xmlns:wpi="http://schemas.microsoft.com/office/word/2010/wordprocessingInk" xmlns:wne="http://schemas.microsoft.com/office/word/2006/wordml" xmlns:wps="http://schemas.microsoft.com/office/word/2010/wordprocessingShape" mc:Ignorable="w14 w15 w16se w16cid wp14">
+<w:numbering xmlns:wpc="http://schemas.microsoft.com/office/word/2010/wordprocessingCanvas" xmlns:cx="http://schemas.microsoft.com/office/drawing/2014/chartex" xmlns:cx1="http://schemas.microsoft.com/office/drawing/2015/9/8/chartex" xmlns:mc="http://schemas.openxmlformats.org/markup-compatibility/2006" xmlns:o="urn:schemas-microsoft-com:office:office" xmlns:r="http://schemas.openxmlformats.org/officeDocument/2006/relationships" xmlns:m="http://schemas.openxmlformats.org/officeDocument/2006/math" xmlns:v="urn:schemas-microsoft-com:vml" xmlns:wp14="http://schemas.microsoft.com/office/word/2010/wordprocessingDrawing" xmlns:wp="http://schemas.openxmlformats.org/drawingml/2006/wordprocessingDrawing" xmlns:w10="urn:schemas-microsoft-com:office:word" xmlns:w="http://schemas.openxmlformats.org/wordprocessingml/2006/main" xmlns:w14="http://schemas.microsoft.com/office/word/2010/wordml" xmlns:w15="http://schemas.microsoft.com/office/word/2012/wordml" xmlns:w16se="http://schemas.microsoft.com/office/word/2015/wordml/symex" xmlns:wpg="http://schemas.microsoft.com/office/word/2010/wordprocessingGroup" xmlns:wpi="http://schemas.microsoft.com/office/word/2010/wordprocessingInk" xmlns:wne="http://schemas.microsoft.com/office/word/2006/wordml" xmlns:wps="http://schemas.microsoft.com/office/word/2010/wordprocessingShape" mc:Ignorable="w14 w15 w16se wp14">
   <w:abstractNum w:abstractNumId="0" w15:restartNumberingAfterBreak="0">
     <w:nsid w:val="5CAC775A"/>
     <w:multiLevelType w:val="hybridMultilevel"/>
@@ -522,7 +997,7 @@
 </file>
 
 <file path=word/styles.xml><?xml version="1.0" encoding="utf-8"?>
-<w:styles xmlns:mc="http://schemas.openxmlformats.org/markup-compatibility/2006" xmlns:r="http://schemas.openxmlformats.org/officeDocument/2006/relationships" xmlns:w="http://schemas.openxmlformats.org/wordprocessingml/2006/main" xmlns:w14="http://schemas.microsoft.com/office/word/2010/wordml" xmlns:w15="http://schemas.microsoft.com/office/word/2012/wordml" xmlns:w16cid="http://schemas.microsoft.com/office/word/2016/wordml/cid" xmlns:w16se="http://schemas.microsoft.com/office/word/2015/wordml/symex" mc:Ignorable="w14 w15 w16se w16cid">
+<w:styles xmlns:mc="http://schemas.openxmlformats.org/markup-compatibility/2006" xmlns:r="http://schemas.openxmlformats.org/officeDocument/2006/relationships" xmlns:w="http://schemas.openxmlformats.org/wordprocessingml/2006/main" xmlns:w14="http://schemas.microsoft.com/office/word/2010/wordml" xmlns:w15="http://schemas.microsoft.com/office/word/2012/wordml" xmlns:w16se="http://schemas.microsoft.com/office/word/2015/wordml/symex" mc:Ignorable="w14 w15 w16se">
   <w:docDefaults>
     <w:rPrDefault>
       <w:rPr>
@@ -538,7 +1013,7 @@
       </w:pPr>
     </w:pPrDefault>
   </w:docDefaults>
-  <w:latentStyles w:defLockedState="0" w:defUIPriority="99" w:defSemiHidden="0" w:defUnhideWhenUsed="0" w:defQFormat="0" w:count="375">
+  <w:latentStyles w:defLockedState="0" w:defUIPriority="99" w:defSemiHidden="0" w:defUnhideWhenUsed="0" w:defQFormat="0" w:count="371">
     <w:lsdException w:name="Normal" w:uiPriority="0" w:qFormat="1"/>
     <w:lsdException w:name="heading 1" w:uiPriority="9" w:qFormat="1"/>
     <w:lsdException w:name="heading 2" w:semiHidden="1" w:uiPriority="9" w:unhideWhenUsed="1" w:qFormat="1"/>
@@ -644,6 +1119,7 @@
     <w:lsdException w:name="HTML Sample" w:semiHidden="1" w:unhideWhenUsed="1"/>
     <w:lsdException w:name="HTML Typewriter" w:semiHidden="1" w:unhideWhenUsed="1"/>
     <w:lsdException w:name="HTML Variable" w:semiHidden="1" w:unhideWhenUsed="1"/>
+    <w:lsdException w:name="Normal Table" w:semiHidden="1" w:unhideWhenUsed="1"/>
     <w:lsdException w:name="annotation subject" w:semiHidden="1" w:unhideWhenUsed="1"/>
     <w:lsdException w:name="No List" w:semiHidden="1" w:unhideWhenUsed="1"/>
     <w:lsdException w:name="Outline List 1" w:semiHidden="1" w:unhideWhenUsed="1"/>
@@ -690,8 +1166,10 @@
     <w:lsdException w:name="Table Subtle 2" w:semiHidden="1" w:unhideWhenUsed="1"/>
     <w:lsdException w:name="Table Web 1" w:semiHidden="1" w:unhideWhenUsed="1"/>
     <w:lsdException w:name="Table Web 2" w:semiHidden="1" w:unhideWhenUsed="1"/>
+    <w:lsdException w:name="Table Web 3" w:semiHidden="1" w:unhideWhenUsed="1"/>
     <w:lsdException w:name="Balloon Text" w:semiHidden="1" w:unhideWhenUsed="1"/>
     <w:lsdException w:name="Table Grid" w:uiPriority="39"/>
+    <w:lsdException w:name="Table Theme" w:semiHidden="1" w:unhideWhenUsed="1"/>
     <w:lsdException w:name="Placeholder Text" w:semiHidden="1"/>
     <w:lsdException w:name="No Spacing" w:uiPriority="1" w:qFormat="1"/>
     <w:lsdException w:name="Light Shading" w:uiPriority="60"/>
@@ -907,10 +1385,6 @@
     <w:lsdException w:name="List Table 5 Dark Accent 6" w:uiPriority="50"/>
     <w:lsdException w:name="List Table 6 Colorful Accent 6" w:uiPriority="51"/>
     <w:lsdException w:name="List Table 7 Colorful Accent 6" w:uiPriority="52"/>
-    <w:lsdException w:name="Mention" w:semiHidden="1" w:unhideWhenUsed="1"/>
-    <w:lsdException w:name="Smart Hyperlink" w:semiHidden="1" w:unhideWhenUsed="1"/>
-    <w:lsdException w:name="Hashtag" w:semiHidden="1" w:unhideWhenUsed="1"/>
-    <w:lsdException w:name="Unresolved Mention" w:semiHidden="1" w:unhideWhenUsed="1"/>
   </w:latentStyles>
   <w:style w:type="paragraph" w:default="1" w:styleId="Normal">
     <w:name w:val="Normal"/>

</xml_diff>